<commit_message>
Updated functions - is_real_node, add_virtual_sons, avl_to_array, rank, select
</commit_message>
<xml_diff>
--- a/נקודות חשובות.docx
+++ b/נקודות חשובות.docx
@@ -48,6 +48,7 @@
         </w:numPr>
         <w:bidi/>
         <w:rPr>
+          <w:strike/>
           <w:lang w:val="en-US"/>
         </w:rPr>
       </w:pPr>
@@ -88,10 +89,54 @@
           <w:rtl/>
           <w:lang w:val="en-US"/>
         </w:rPr>
-        <w:t xml:space="preserve"> אולי כדאי להוסיף לכל צומת שדה דגל שאומר אמת אם זה אמיתי ושקר אחרת. ואז כשאנחנו עושים </w:t>
-      </w:r>
-      <w:r>
-        <w:rPr>
+        <w:t xml:space="preserve"> </w:t>
+      </w:r>
+      <w:r>
+        <w:rPr>
+          <w:rFonts w:hint="cs"/>
+          <w:color w:val="FF0000"/>
+          <w:rtl/>
+          <w:lang w:val="en-US"/>
+        </w:rPr>
+        <w:t xml:space="preserve">אם </w:t>
+      </w:r>
+      <w:r>
+        <w:rPr>
+          <w:color w:val="FF0000"/>
+          <w:lang w:val="en-US"/>
+        </w:rPr>
+        <w:t>key==value==None</w:t>
+      </w:r>
+      <w:r>
+        <w:rPr>
+          <w:rFonts w:hint="cs"/>
+          <w:color w:val="FF0000"/>
+          <w:rtl/>
+          <w:lang w:val="en-US"/>
+        </w:rPr>
+        <w:t xml:space="preserve"> אז הצומת היא וירטואלית ולא אמיתית, הפונקציה עודכנה.</w:t>
+      </w:r>
+      <w:r>
+        <w:rPr>
+          <w:rFonts w:hint="cs"/>
+          <w:color w:val="FF0000"/>
+          <w:rtl/>
+          <w:lang w:val="en-US"/>
+        </w:rPr>
+        <w:t xml:space="preserve"> </w:t>
+      </w:r>
+      <w:r>
+        <w:rPr>
+          <w:rFonts w:hint="cs"/>
+          <w:strike/>
+          <w:rtl/>
+          <w:lang w:val="en-US"/>
+        </w:rPr>
+        <w:t xml:space="preserve">אולי כדאי להוסיף לכל צומת שדה דגל שאומר אמת אם זה אמיתי ושקר אחרת. ואז כשאנחנו עושים </w:t>
+      </w:r>
+      <w:r>
+        <w:rPr>
+          <w:strike/>
           <w:lang w:val="en-US"/>
         </w:rPr>
         <w:t>insert</w:t>
@@ -99,6 +144,7 @@
       <w:r>
         <w:rPr>
           <w:rFonts w:hint="cs"/>
+          <w:strike/>
           <w:rtl/>
           <w:lang w:val="en-US"/>
         </w:rPr>
@@ -106,6 +152,7 @@
       </w:r>
       <w:r>
         <w:rPr>
+          <w:strike/>
           <w:lang w:val="en-US"/>
         </w:rPr>
         <w:t>None</w:t>
@@ -113,6 +160,7 @@
       <w:r>
         <w:rPr>
           <w:rFonts w:hint="cs"/>
+          <w:strike/>
           <w:rtl/>
           <w:lang w:val="en-US"/>
         </w:rPr>
@@ -120,6 +168,7 @@
       </w:r>
       <w:r>
         <w:rPr>
+          <w:strike/>
           <w:lang w:val="en-US"/>
         </w:rPr>
         <w:t xml:space="preserve">while </w:t>
@@ -127,6 +176,7 @@
       <w:proofErr w:type="spellStart"/>
       <w:r>
         <w:rPr>
+          <w:strike/>
           <w:lang w:val="en-US"/>
         </w:rPr>
         <w:t>node.right</w:t>
@@ -134,6 +184,7 @@
       <w:proofErr w:type="spellEnd"/>
       <w:r>
         <w:rPr>
+          <w:strike/>
           <w:lang w:val="en-US"/>
         </w:rPr>
         <w:t xml:space="preserve"> is not None</w:t>
@@ -141,6 +192,7 @@
       <w:r>
         <w:rPr>
           <w:rFonts w:hint="cs"/>
+          <w:strike/>
           <w:rtl/>
           <w:lang w:val="en-US"/>
         </w:rPr>
@@ -148,6 +200,7 @@
       </w:r>
       <w:r>
         <w:rPr>
+          <w:strike/>
           <w:lang w:val="en-US"/>
         </w:rPr>
         <w:t xml:space="preserve">while </w:t>
@@ -155,6 +208,7 @@
       <w:proofErr w:type="spellStart"/>
       <w:r>
         <w:rPr>
+          <w:strike/>
           <w:lang w:val="en-US"/>
         </w:rPr>
         <w:t>node.right.is_real_node</w:t>
@@ -162,6 +216,7 @@
       <w:proofErr w:type="spellEnd"/>
       <w:r>
         <w:rPr>
+          <w:strike/>
           <w:lang w:val="en-US"/>
         </w:rPr>
         <w:t xml:space="preserve"> is True</w:t>
@@ -169,6 +224,7 @@
       <w:r>
         <w:rPr>
           <w:rFonts w:hint="cs"/>
+          <w:strike/>
           <w:rtl/>
           <w:lang w:val="en-US"/>
         </w:rPr>
@@ -184,12 +240,14 @@
         </w:numPr>
         <w:bidi/>
         <w:rPr>
-          <w:lang w:val="en-US"/>
-        </w:rPr>
-      </w:pPr>
-      <w:r>
-        <w:rPr>
-          <w:rFonts w:hint="cs"/>
+          <w:strike/>
+          <w:lang w:val="en-US"/>
+        </w:rPr>
+      </w:pPr>
+      <w:r>
+        <w:rPr>
+          <w:rFonts w:hint="cs"/>
+          <w:strike/>
           <w:rtl/>
           <w:lang w:val="en-US"/>
         </w:rPr>
@@ -198,6 +256,7 @@
       <w:proofErr w:type="spellStart"/>
       <w:r>
         <w:rPr>
+          <w:strike/>
           <w:lang w:val="en-US"/>
         </w:rPr>
         <w:t>avl_to_array_rec</w:t>
@@ -206,6 +265,7 @@
       <w:r>
         <w:rPr>
           <w:rFonts w:hint="cs"/>
+          <w:strike/>
           <w:rtl/>
           <w:lang w:val="en-US"/>
         </w:rPr>
@@ -437,7 +497,6 @@
         <w:bidi/>
         <w:ind w:left="1440"/>
         <w:rPr>
-          <w:rFonts w:hint="cs"/>
           <w:rtl/>
           <w:lang w:val="en-US"/>
         </w:rPr>

</xml_diff>